<commit_message>
Refactor of Program funstions
</commit_message>
<xml_diff>
--- a/SKS-Service-Manager/umowy/uks.docx
+++ b/SKS-Service-Manager/umowy/uks.docx
@@ -929,6 +929,14 @@
                             <w:r>
                               <w:rPr>
                                 <w:rFonts w:ascii="Times New Roman" w:hAnsi="Times New Roman" w:cs="Times New Roman"/>
+                                <w:sz w:val="20"/>
+                                <w:szCs w:val="20"/>
+                              </w:rPr>
+                              <w:t xml:space="preserve">NIP: </w:t>
+                            </w:r>
+                            <w:r>
+                              <w:rPr>
+                                <w:rFonts w:ascii="Times New Roman" w:hAnsi="Times New Roman" w:cs="Times New Roman"/>
                                 <w:b/>
                                 <w:bCs/>
                                 <w:sz w:val="20"/>
@@ -987,6 +995,14 @@
                           <w:szCs w:val="20"/>
                         </w:rPr>
                         <w:t xml:space="preserve"> </w:t>
+                      </w:r>
+                      <w:r>
+                        <w:rPr>
+                          <w:rFonts w:ascii="Times New Roman" w:hAnsi="Times New Roman" w:cs="Times New Roman"/>
+                          <w:sz w:val="20"/>
+                          <w:szCs w:val="20"/>
+                        </w:rPr>
+                        <w:t xml:space="preserve">NIP: </w:t>
                       </w:r>
                       <w:r>
                         <w:rPr>

</xml_diff>

<commit_message>
Rest of the updates.
</commit_message>
<xml_diff>
--- a/SKS-Service-Manager/umowy/uks.docx
+++ b/SKS-Service-Manager/umowy/uks.docx
@@ -564,7 +564,7 @@
                                 <w:sz w:val="20"/>
                                 <w:szCs w:val="20"/>
                               </w:rPr>
-                              <w:t>#[sprzedajacy-doc]</w:t>
+                              <w:t>#[sprzedajacy-rodzaj-dok]</w:t>
                             </w:r>
                             <w:r>
                               <w:rPr>
@@ -598,7 +598,7 @@
                                 <w:sz w:val="20"/>
                                 <w:szCs w:val="20"/>
                               </w:rPr>
-                              <w:t>#[sprzedajacy-numer]</w:t>
+                              <w:t>#[sprzedajacy-numer-dok]</w:t>
                             </w:r>
                             <w:r>
                               <w:rPr>
@@ -606,7 +606,23 @@
                                 <w:sz w:val="20"/>
                                 <w:szCs w:val="20"/>
                               </w:rPr>
-                              <w:t xml:space="preserve">, Pesel: </w:t>
+                              <w:t xml:space="preserve">, </w:t>
+                            </w:r>
+                            <w:r>
+                              <w:rPr>
+                                <w:rFonts w:ascii="Times New Roman" w:hAnsi="Times New Roman" w:cs="Times New Roman"/>
+                                <w:sz w:val="20"/>
+                                <w:szCs w:val="20"/>
+                              </w:rPr>
+                              <w:t xml:space="preserve"> </w:t>
+                            </w:r>
+                            <w:r>
+                              <w:rPr>
+                                <w:rFonts w:ascii="Times New Roman" w:hAnsi="Times New Roman" w:cs="Times New Roman"/>
+                                <w:sz w:val="20"/>
+                                <w:szCs w:val="20"/>
+                              </w:rPr>
+                              <w:t xml:space="preserve">Pesel: </w:t>
                             </w:r>
                             <w:r>
                               <w:rPr>
@@ -733,7 +749,7 @@
                           <w:sz w:val="20"/>
                           <w:szCs w:val="20"/>
                         </w:rPr>
-                        <w:t>#[sprzedajacy-doc]</w:t>
+                        <w:t>#[sprzedajacy-rodzaj-dok]</w:t>
                       </w:r>
                       <w:r>
                         <w:rPr>
@@ -767,7 +783,7 @@
                           <w:sz w:val="20"/>
                           <w:szCs w:val="20"/>
                         </w:rPr>
-                        <w:t>#[sprzedajacy-numer]</w:t>
+                        <w:t>#[sprzedajacy-numer-dok]</w:t>
                       </w:r>
                       <w:r>
                         <w:rPr>
@@ -775,7 +791,23 @@
                           <w:sz w:val="20"/>
                           <w:szCs w:val="20"/>
                         </w:rPr>
-                        <w:t xml:space="preserve">, Pesel: </w:t>
+                        <w:t xml:space="preserve">, </w:t>
+                      </w:r>
+                      <w:r>
+                        <w:rPr>
+                          <w:rFonts w:ascii="Times New Roman" w:hAnsi="Times New Roman" w:cs="Times New Roman"/>
+                          <w:sz w:val="20"/>
+                          <w:szCs w:val="20"/>
+                        </w:rPr>
+                        <w:t xml:space="preserve"> </w:t>
+                      </w:r>
+                      <w:r>
+                        <w:rPr>
+                          <w:rFonts w:ascii="Times New Roman" w:hAnsi="Times New Roman" w:cs="Times New Roman"/>
+                          <w:sz w:val="20"/>
+                          <w:szCs w:val="20"/>
+                        </w:rPr>
+                        <w:t xml:space="preserve">Pesel: </w:t>
                       </w:r>
                       <w:r>
                         <w:rPr>

</xml_diff>